<commit_message>
-mas planificacion y prototipo 4
</commit_message>
<xml_diff>
--- a/Documentos/Reuniones/Reunion1.docx
+++ b/Documentos/Reuniones/Reunion1.docx
@@ -2,13 +2,81 @@
 <file path=word/document.xml><?xml version="1.0" encoding="utf-8"?>
 <w:document xmlns:wpc="http://schemas.microsoft.com/office/word/2010/wordprocessingCanvas" xmlns:cx="http://schemas.microsoft.com/office/drawing/2014/chartex" xmlns:cx1="http://schemas.microsoft.com/office/drawing/2015/9/8/chartex" xmlns:cx2="http://schemas.microsoft.com/office/drawing/2015/10/21/chartex" xmlns:cx3="http://schemas.microsoft.com/office/drawing/2016/5/9/chartex" xmlns:cx4="http://schemas.microsoft.com/office/drawing/2016/5/10/chartex" xmlns:cx5="http://schemas.microsoft.com/office/drawing/2016/5/11/chartex" xmlns:cx6="http://schemas.microsoft.com/office/drawing/2016/5/12/chartex" xmlns:cx7="http://schemas.microsoft.com/office/drawing/2016/5/13/chartex" xmlns:cx8="http://schemas.microsoft.com/office/drawing/2016/5/14/chartex" xmlns:mc="http://schemas.openxmlformats.org/markup-compatibility/2006" xmlns:aink="http://schemas.microsoft.com/office/drawing/2016/ink" xmlns:am3d="http://schemas.microsoft.com/office/drawing/2017/model3d" xmlns:o="urn:schemas-microsoft-com:office:office" xmlns:r="http://schemas.openxmlformats.org/officeDocument/2006/relationships" xmlns:m="http://schemas.openxmlformats.org/officeDocument/2006/math" xmlns:v="urn:schemas-microsoft-com:vml" xmlns:wp14="http://schemas.microsoft.com/office/word/2010/wordprocessingDrawing" xmlns:wp="http://schemas.openxmlformats.org/drawingml/2006/wordprocessingDrawing" xmlns:w10="urn:schemas-microsoft-com:office:word" xmlns:w="http://schemas.openxmlformats.org/wordprocessingml/2006/main" xmlns:w14="http://schemas.microsoft.com/office/word/2010/wordml" xmlns:w15="http://schemas.microsoft.com/office/word/2012/wordml" xmlns:w16cid="http://schemas.microsoft.com/office/word/2016/wordml/cid" xmlns:w16se="http://schemas.microsoft.com/office/word/2015/wordml/symex" xmlns:wpg="http://schemas.microsoft.com/office/word/2010/wordprocessingGroup" xmlns:wpi="http://schemas.microsoft.com/office/word/2010/wordprocessingInk" xmlns:wne="http://schemas.microsoft.com/office/word/2006/wordml" xmlns:wps="http://schemas.microsoft.com/office/word/2010/wordprocessingShape" mc:Ignorable="w14 w15 w16se w16cid wp14">
   <w:body>
-    <w:p/>
     <w:p>
-      <w:pPr>
-        <w:jc w:val="center"/>
-        <w:rPr>
-          <w:rFonts w:ascii="Century Gothic" w:hAnsi="Century Gothic"/>
-          <w:color w:val="2F5496" w:themeColor="accent1" w:themeShade="BF"/>
+      <w:r>
+        <w:rPr>
+          <w:rFonts w:ascii="Times New Roman" w:hAnsi="Times New Roman" w:cs="Times New Roman"/>
+          <w:noProof/>
+          <w:sz w:val="24"/>
+          <w:szCs w:val="24"/>
+        </w:rPr>
+        <w:drawing>
+          <wp:anchor distT="0" distB="0" distL="114300" distR="114300" simplePos="0" relativeHeight="251658240" behindDoc="0" locked="0" layoutInCell="1" allowOverlap="1" wp14:anchorId="134F7102" wp14:editId="4951DFBB">
+            <wp:simplePos x="0" y="0"/>
+            <wp:positionH relativeFrom="margin">
+              <wp:align>right</wp:align>
+            </wp:positionH>
+            <wp:positionV relativeFrom="paragraph">
+              <wp:posOffset>186055</wp:posOffset>
+            </wp:positionV>
+            <wp:extent cx="1127760" cy="1127760"/>
+            <wp:effectExtent l="0" t="0" r="0" b="0"/>
+            <wp:wrapSquare wrapText="bothSides"/>
+            <wp:docPr id="1" name="Imagen 1" descr="icon"/>
+            <wp:cNvGraphicFramePr>
+              <a:graphicFrameLocks xmlns:a="http://schemas.openxmlformats.org/drawingml/2006/main" noChangeAspect="1"/>
+            </wp:cNvGraphicFramePr>
+            <a:graphic xmlns:a="http://schemas.openxmlformats.org/drawingml/2006/main">
+              <a:graphicData uri="http://schemas.openxmlformats.org/drawingml/2006/picture">
+                <pic:pic xmlns:pic="http://schemas.openxmlformats.org/drawingml/2006/picture">
+                  <pic:nvPicPr>
+                    <pic:cNvPr id="0" name="Picture 2" descr="icon"/>
+                    <pic:cNvPicPr>
+                      <a:picLocks noChangeAspect="1" noChangeArrowheads="1"/>
+                    </pic:cNvPicPr>
+                  </pic:nvPicPr>
+                  <pic:blipFill>
+                    <a:blip r:embed="rId5">
+                      <a:extLst>
+                        <a:ext uri="{28A0092B-C50C-407E-A947-70E740481C1C}">
+                          <a14:useLocalDpi xmlns:a14="http://schemas.microsoft.com/office/drawing/2010/main" val="0"/>
+                        </a:ext>
+                      </a:extLst>
+                    </a:blip>
+                    <a:srcRect/>
+                    <a:stretch>
+                      <a:fillRect/>
+                    </a:stretch>
+                  </pic:blipFill>
+                  <pic:spPr bwMode="auto">
+                    <a:xfrm>
+                      <a:off x="0" y="0"/>
+                      <a:ext cx="1127760" cy="1127760"/>
+                    </a:xfrm>
+                    <a:prstGeom prst="rect">
+                      <a:avLst/>
+                    </a:prstGeom>
+                    <a:noFill/>
+                  </pic:spPr>
+                </pic:pic>
+              </a:graphicData>
+            </a:graphic>
+            <wp14:sizeRelH relativeFrom="page">
+              <wp14:pctWidth>0</wp14:pctWidth>
+            </wp14:sizeRelH>
+            <wp14:sizeRelV relativeFrom="page">
+              <wp14:pctHeight>0</wp14:pctHeight>
+            </wp14:sizeRelV>
+          </wp:anchor>
+        </w:drawing>
+      </w:r>
+    </w:p>
+    <w:p>
+      <w:pPr>
+        <w:jc w:val="both"/>
+        <w:rPr>
+          <w:rFonts w:ascii="Century Gothic" w:hAnsi="Century Gothic"/>
+          <w:color w:val="FF9900"/>
           <w:sz w:val="48"/>
           <w:szCs w:val="36"/>
         </w:rPr>
@@ -16,7 +84,7 @@
       <w:r>
         <w:rPr>
           <w:rFonts w:ascii="Century Gothic" w:hAnsi="Century Gothic"/>
-          <w:color w:val="2F5496" w:themeColor="accent1" w:themeShade="BF"/>
+          <w:color w:val="FF9900"/>
           <w:sz w:val="48"/>
           <w:szCs w:val="36"/>
         </w:rPr>
@@ -25,46 +93,66 @@
       <w:r>
         <w:rPr>
           <w:rFonts w:ascii="Century Gothic" w:hAnsi="Century Gothic"/>
-          <w:color w:val="2F5496" w:themeColor="accent1" w:themeShade="BF"/>
+          <w:color w:val="FF9900"/>
           <w:sz w:val="48"/>
           <w:szCs w:val="36"/>
         </w:rPr>
-        <w:t xml:space="preserve"> (</w:t>
-      </w:r>
-      <w:r>
-        <w:rPr>
-          <w:rFonts w:ascii="Century Gothic" w:hAnsi="Century Gothic"/>
-          <w:color w:val="2F5496" w:themeColor="accent1" w:themeShade="BF"/>
+        <w:t xml:space="preserve"> </w:t>
+      </w:r>
+    </w:p>
+    <w:p>
+      <w:pPr>
+        <w:jc w:val="both"/>
+        <w:rPr>
+          <w:rFonts w:ascii="Century Gothic" w:hAnsi="Century Gothic"/>
+          <w:color w:val="FF9900"/>
           <w:sz w:val="48"/>
           <w:szCs w:val="36"/>
         </w:rPr>
-        <w:t>05</w:t>
-      </w:r>
-      <w:r>
-        <w:rPr>
-          <w:rFonts w:ascii="Century Gothic" w:hAnsi="Century Gothic"/>
-          <w:color w:val="2F5496" w:themeColor="accent1" w:themeShade="BF"/>
+      </w:pPr>
+      <w:r>
+        <w:rPr>
+          <w:rFonts w:ascii="Century Gothic" w:hAnsi="Century Gothic"/>
+          <w:color w:val="FF9900"/>
           <w:sz w:val="48"/>
           <w:szCs w:val="36"/>
         </w:rPr>
-        <w:t>-</w:t>
-      </w:r>
-      <w:r>
-        <w:rPr>
-          <w:rFonts w:ascii="Century Gothic" w:hAnsi="Century Gothic"/>
-          <w:color w:val="2F5496" w:themeColor="accent1" w:themeShade="BF"/>
+        <w:t>(</w:t>
+      </w:r>
+      <w:r>
+        <w:rPr>
+          <w:rFonts w:ascii="Century Gothic" w:hAnsi="Century Gothic"/>
+          <w:color w:val="FF9900"/>
           <w:sz w:val="48"/>
           <w:szCs w:val="36"/>
         </w:rPr>
-        <w:t>0</w:t>
-      </w:r>
-      <w:r>
-        <w:rPr>
-          <w:rFonts w:ascii="Century Gothic" w:hAnsi="Century Gothic"/>
-          <w:color w:val="2F5496" w:themeColor="accent1" w:themeShade="BF"/>
+        <w:t>05</w:t>
+      </w:r>
+      <w:r>
+        <w:rPr>
+          <w:rFonts w:ascii="Century Gothic" w:hAnsi="Century Gothic"/>
+          <w:color w:val="FF9900"/>
           <w:sz w:val="48"/>
           <w:szCs w:val="36"/>
         </w:rPr>
+        <w:t>-</w:t>
+      </w:r>
+      <w:r>
+        <w:rPr>
+          <w:rFonts w:ascii="Century Gothic" w:hAnsi="Century Gothic"/>
+          <w:color w:val="FF9900"/>
+          <w:sz w:val="48"/>
+          <w:szCs w:val="36"/>
+        </w:rPr>
+        <w:t>0</w:t>
+      </w:r>
+      <w:r>
+        <w:rPr>
+          <w:rFonts w:ascii="Century Gothic" w:hAnsi="Century Gothic"/>
+          <w:color w:val="FF9900"/>
+          <w:sz w:val="48"/>
+          <w:szCs w:val="36"/>
+        </w:rPr>
         <w:t>3-2019)</w:t>
       </w:r>
     </w:p>
@@ -80,260 +168,265 @@
         <w:rPr>
           <w:rFonts w:ascii="Century Gothic" w:hAnsi="Century Gothic"/>
           <w:b/>
-          <w:color w:val="2F5496" w:themeColor="accent1" w:themeShade="BF"/>
-        </w:rPr>
-      </w:pPr>
-      <w:r>
+          <w:color w:val="FF9900"/>
+        </w:rPr>
+      </w:pPr>
+      <w:r>
+        <w:rPr>
+          <w:rFonts w:ascii="Century Gothic" w:hAnsi="Century Gothic"/>
+          <w:b/>
+          <w:color w:val="FF9900"/>
+        </w:rPr>
+        <w:t xml:space="preserve">1. </w:t>
+      </w:r>
+      <w:r>
+        <w:rPr>
+          <w:rFonts w:ascii="Century Gothic" w:hAnsi="Century Gothic"/>
+          <w:b/>
+          <w:color w:val="FF9900"/>
+        </w:rPr>
+        <w:t>Orden del día.</w:t>
+      </w:r>
+    </w:p>
+    <w:p>
+      <w:pPr>
+        <w:ind w:left="227"/>
+        <w:rPr>
+          <w:rFonts w:ascii="Century Gothic" w:hAnsi="Century Gothic"/>
+        </w:rPr>
+      </w:pPr>
+      <w:r>
+        <w:rPr>
+          <w:rFonts w:ascii="Century Gothic" w:hAnsi="Century Gothic"/>
+        </w:rPr>
+        <w:t>Decidir que entorno de desarrollo usar para el proyecto.</w:t>
+      </w:r>
+    </w:p>
+    <w:p>
+      <w:pPr>
+        <w:ind w:left="227"/>
+        <w:rPr>
+          <w:rFonts w:ascii="Century Gothic" w:hAnsi="Century Gothic"/>
+        </w:rPr>
+      </w:pPr>
+    </w:p>
+    <w:p>
+      <w:pPr>
+        <w:rPr>
+          <w:rFonts w:ascii="Century Gothic" w:hAnsi="Century Gothic"/>
+          <w:b/>
+          <w:color w:val="FF9900"/>
+        </w:rPr>
+      </w:pPr>
+      <w:r>
+        <w:rPr>
+          <w:rFonts w:ascii="Century Gothic" w:hAnsi="Century Gothic"/>
+          <w:b/>
+          <w:color w:val="FF9900"/>
+        </w:rPr>
+        <w:t xml:space="preserve">2. </w:t>
+      </w:r>
+      <w:r>
+        <w:rPr>
+          <w:rFonts w:ascii="Century Gothic" w:hAnsi="Century Gothic"/>
+          <w:b/>
+          <w:color w:val="FF9900"/>
+        </w:rPr>
+        <w:t>Descripción de debate.</w:t>
+      </w:r>
+    </w:p>
+    <w:p>
+      <w:pPr>
         <w:rPr>
           <w:rFonts w:ascii="Century Gothic" w:hAnsi="Century Gothic"/>
           <w:b/>
           <w:color w:val="2F5496" w:themeColor="accent1" w:themeShade="BF"/>
         </w:rPr>
-        <w:t xml:space="preserve">1. </w:t>
-      </w:r>
-      <w:r>
+      </w:pPr>
+    </w:p>
+    <w:p>
+      <w:pPr>
+        <w:ind w:left="227"/>
+        <w:jc w:val="both"/>
+        <w:rPr>
+          <w:rFonts w:ascii="Century Gothic" w:hAnsi="Century Gothic"/>
+        </w:rPr>
+      </w:pPr>
+      <w:r>
+        <w:rPr>
+          <w:rFonts w:ascii="Century Gothic" w:hAnsi="Century Gothic"/>
+        </w:rPr>
+        <w:t xml:space="preserve">En un principio tenemos 3 opciones de desarrollo del videojuego: Unity, </w:t>
+      </w:r>
+      <w:r>
+        <w:rPr>
+          <w:rFonts w:ascii="Century Gothic" w:hAnsi="Century Gothic"/>
+        </w:rPr>
+        <w:t>F</w:t>
+      </w:r>
+      <w:r>
+        <w:rPr>
+          <w:rFonts w:ascii="Century Gothic" w:hAnsi="Century Gothic"/>
+        </w:rPr>
+        <w:t>ramework o motor gráfico propio.</w:t>
+      </w:r>
+    </w:p>
+    <w:p>
+      <w:pPr>
+        <w:ind w:left="227"/>
+        <w:jc w:val="both"/>
+        <w:rPr>
+          <w:rFonts w:ascii="Century Gothic" w:hAnsi="Century Gothic"/>
+        </w:rPr>
+      </w:pPr>
+      <w:r>
+        <w:rPr>
+          <w:rFonts w:ascii="Century Gothic" w:hAnsi="Century Gothic"/>
+        </w:rPr>
+        <w:t>Ramiro en un principio propuso desarrollarlo en Unity. Esta solución hará el desarrollo</w:t>
+      </w:r>
+      <w:r>
+        <w:rPr>
+          <w:rFonts w:ascii="Century Gothic" w:hAnsi="Century Gothic"/>
+        </w:rPr>
+        <w:t xml:space="preserve"> inicial</w:t>
+      </w:r>
+      <w:r>
+        <w:rPr>
+          <w:rFonts w:ascii="Century Gothic" w:hAnsi="Century Gothic"/>
+        </w:rPr>
+        <w:t xml:space="preserve"> más ágil</w:t>
+      </w:r>
+      <w:r>
+        <w:rPr>
+          <w:rFonts w:ascii="Century Gothic" w:hAnsi="Century Gothic"/>
+        </w:rPr>
+        <w:t xml:space="preserve"> y podremos incluir muchas más características. El negativo es el hecho de que los otros miembros tendremos que aprender a utilizarlo y familiarizarnos con la interfaz</w:t>
+      </w:r>
+      <w:r>
+        <w:rPr>
+          <w:rFonts w:ascii="Century Gothic" w:hAnsi="Century Gothic"/>
+        </w:rPr>
+        <w:t xml:space="preserve"> y tendremos poco control de la programación</w:t>
+      </w:r>
+      <w:r>
+        <w:rPr>
+          <w:rFonts w:ascii="Century Gothic" w:hAnsi="Century Gothic"/>
+        </w:rPr>
+        <w:t>.</w:t>
+      </w:r>
+    </w:p>
+    <w:p>
+      <w:pPr>
+        <w:ind w:left="227"/>
+        <w:jc w:val="both"/>
+        <w:rPr>
+          <w:rFonts w:ascii="Century Gothic" w:hAnsi="Century Gothic"/>
+        </w:rPr>
+      </w:pPr>
+      <w:r>
+        <w:rPr>
+          <w:rFonts w:ascii="Century Gothic" w:hAnsi="Century Gothic"/>
+        </w:rPr>
+        <w:t xml:space="preserve">Arturo propuso crear el motor gráfico desde cero. Lo positivo es que tendremos control total sobre el proyecto y solo importaremos las </w:t>
+      </w:r>
+      <w:r>
+        <w:rPr>
+          <w:rFonts w:ascii="Century Gothic" w:hAnsi="Century Gothic"/>
+        </w:rPr>
+        <w:t>librerías</w:t>
+      </w:r>
+      <w:r>
+        <w:rPr>
+          <w:rFonts w:ascii="Century Gothic" w:hAnsi="Century Gothic"/>
+        </w:rPr>
+        <w:t xml:space="preserve"> externas estrictamente necesarias, aumentando el rendimiento. EL negativo es que</w:t>
+      </w:r>
+      <w:r>
+        <w:rPr>
+          <w:rFonts w:ascii="Century Gothic" w:hAnsi="Century Gothic"/>
+        </w:rPr>
+        <w:t xml:space="preserve"> se tiene que programar</w:t>
+      </w:r>
+      <w:r>
+        <w:rPr>
+          <w:rFonts w:ascii="Century Gothic" w:hAnsi="Century Gothic"/>
+        </w:rPr>
+        <w:t xml:space="preserve"> el motor entero.</w:t>
+      </w:r>
+    </w:p>
+    <w:p>
+      <w:pPr>
+        <w:ind w:left="227"/>
+        <w:jc w:val="both"/>
+        <w:rPr>
+          <w:rFonts w:ascii="Century Gothic" w:hAnsi="Century Gothic"/>
+        </w:rPr>
+      </w:pPr>
+      <w:r>
+        <w:rPr>
+          <w:rFonts w:ascii="Century Gothic" w:hAnsi="Century Gothic"/>
+        </w:rPr>
+        <w:t xml:space="preserve">Denis propuso un punto intermedio: un Framework en java. </w:t>
+      </w:r>
+      <w:r>
+        <w:rPr>
+          <w:rFonts w:ascii="Century Gothic" w:hAnsi="Century Gothic"/>
+        </w:rPr>
+        <w:t>Tenemos más control que en Unity, pero no tanto como el motor gráfico propio, el desarrollo también sería más ágil que éste.</w:t>
+      </w:r>
+    </w:p>
+    <w:p>
+      <w:pPr>
+        <w:ind w:left="227"/>
+        <w:jc w:val="both"/>
+        <w:rPr>
+          <w:rFonts w:ascii="Century Gothic" w:hAnsi="Century Gothic"/>
+        </w:rPr>
+      </w:pPr>
+      <w:r>
+        <w:rPr>
+          <w:rFonts w:ascii="Century Gothic" w:hAnsi="Century Gothic"/>
+        </w:rPr>
+        <w:t>Finalmente nos decidimos por el motor gráfico propio. Además de los positivos anteriormente mencionados,</w:t>
+      </w:r>
+      <w:r>
+        <w:rPr>
+          <w:rFonts w:ascii="Century Gothic" w:hAnsi="Century Gothic"/>
+        </w:rPr>
+        <w:t xml:space="preserve"> también lo decidimos por razones didácticas, ya que a todos nos gustaría ver de primera mano, el funcionamiento de un motor gráfico.</w:t>
+      </w:r>
+    </w:p>
+    <w:p>
+      <w:pPr>
         <w:rPr>
           <w:rFonts w:ascii="Century Gothic" w:hAnsi="Century Gothic"/>
           <w:b/>
           <w:color w:val="2F5496" w:themeColor="accent1" w:themeShade="BF"/>
         </w:rPr>
-        <w:t>Orden del día.</w:t>
+      </w:pPr>
+      <w:r>
+        <w:rPr>
+          <w:rFonts w:ascii="Century Gothic" w:hAnsi="Century Gothic"/>
+          <w:b/>
+          <w:color w:val="2F5496" w:themeColor="accent1" w:themeShade="BF"/>
+        </w:rPr>
+        <w:br w:type="page"/>
       </w:r>
     </w:p>
     <w:p>
       <w:pPr>
-        <w:ind w:left="227"/>
-        <w:rPr>
-          <w:rFonts w:ascii="Century Gothic" w:hAnsi="Century Gothic"/>
-        </w:rPr>
-      </w:pPr>
-      <w:r>
-        <w:rPr>
-          <w:rFonts w:ascii="Century Gothic" w:hAnsi="Century Gothic"/>
-        </w:rPr>
-        <w:t>Decidir que entorno de desarrollo usar para el proyecto.</w:t>
-      </w:r>
-    </w:p>
-    <w:p>
-      <w:pPr>
-        <w:ind w:left="227"/>
-        <w:rPr>
-          <w:rFonts w:ascii="Century Gothic" w:hAnsi="Century Gothic"/>
-        </w:rPr>
-      </w:pPr>
-    </w:p>
-    <w:p>
-      <w:pPr>
         <w:rPr>
           <w:rFonts w:ascii="Century Gothic" w:hAnsi="Century Gothic"/>
           <w:b/>
-          <w:color w:val="2F5496" w:themeColor="accent1" w:themeShade="BF"/>
+          <w:color w:val="FF9900"/>
         </w:rPr>
       </w:pPr>
       <w:r>
         <w:rPr>
           <w:rFonts w:ascii="Century Gothic" w:hAnsi="Century Gothic"/>
           <w:b/>
-          <w:color w:val="2F5496" w:themeColor="accent1" w:themeShade="BF"/>
-        </w:rPr>
-        <w:t xml:space="preserve">2. </w:t>
-      </w:r>
-      <w:r>
-        <w:rPr>
-          <w:rFonts w:ascii="Century Gothic" w:hAnsi="Century Gothic"/>
-          <w:b/>
-          <w:color w:val="2F5496" w:themeColor="accent1" w:themeShade="BF"/>
-        </w:rPr>
-        <w:t>Descripción de debate.</w:t>
-      </w:r>
-    </w:p>
-    <w:p>
-      <w:pPr>
-        <w:rPr>
-          <w:rFonts w:ascii="Century Gothic" w:hAnsi="Century Gothic"/>
-          <w:b/>
-          <w:color w:val="2F5496" w:themeColor="accent1" w:themeShade="BF"/>
-        </w:rPr>
-      </w:pPr>
-    </w:p>
-    <w:p>
-      <w:pPr>
-        <w:ind w:left="227"/>
-        <w:rPr>
-          <w:rFonts w:ascii="Century Gothic" w:hAnsi="Century Gothic"/>
-        </w:rPr>
-      </w:pPr>
-      <w:r>
-        <w:rPr>
-          <w:rFonts w:ascii="Century Gothic" w:hAnsi="Century Gothic"/>
-        </w:rPr>
-        <w:t xml:space="preserve">En un principio tenemos 3 opciones de desarrollo del videojuego: Unity, </w:t>
-      </w:r>
-      <w:r>
-        <w:rPr>
-          <w:rFonts w:ascii="Century Gothic" w:hAnsi="Century Gothic"/>
-        </w:rPr>
-        <w:t>F</w:t>
-      </w:r>
-      <w:r>
-        <w:rPr>
-          <w:rFonts w:ascii="Century Gothic" w:hAnsi="Century Gothic"/>
-        </w:rPr>
-        <w:t>ramework o motor gráfico propio.</w:t>
-      </w:r>
-    </w:p>
-    <w:p>
-      <w:pPr>
-        <w:ind w:left="227"/>
-        <w:rPr>
-          <w:rFonts w:ascii="Century Gothic" w:hAnsi="Century Gothic"/>
-        </w:rPr>
-      </w:pPr>
-      <w:r>
-        <w:rPr>
-          <w:rFonts w:ascii="Century Gothic" w:hAnsi="Century Gothic"/>
-        </w:rPr>
-        <w:t>Ramiro en un principio propuso desarrollarlo en Unity. Esta solución hará el desarrollo</w:t>
-      </w:r>
-      <w:r>
-        <w:rPr>
-          <w:rFonts w:ascii="Century Gothic" w:hAnsi="Century Gothic"/>
-        </w:rPr>
-        <w:t xml:space="preserve"> inicial</w:t>
-      </w:r>
-      <w:r>
-        <w:rPr>
-          <w:rFonts w:ascii="Century Gothic" w:hAnsi="Century Gothic"/>
-        </w:rPr>
-        <w:t xml:space="preserve"> más ágil</w:t>
-      </w:r>
-      <w:r>
-        <w:rPr>
-          <w:rFonts w:ascii="Century Gothic" w:hAnsi="Century Gothic"/>
-        </w:rPr>
-        <w:t xml:space="preserve"> y podremos incluir muchas más características. El negativo es el hecho de que los otros miembros tendremos que aprender a utilizarlo y familiarizarnos con la interfaz</w:t>
-      </w:r>
-      <w:r>
-        <w:rPr>
-          <w:rFonts w:ascii="Century Gothic" w:hAnsi="Century Gothic"/>
-        </w:rPr>
-        <w:t xml:space="preserve"> y tendremos poco control de la programación</w:t>
-      </w:r>
-      <w:r>
-        <w:rPr>
-          <w:rFonts w:ascii="Century Gothic" w:hAnsi="Century Gothic"/>
-        </w:rPr>
-        <w:t>.</w:t>
-      </w:r>
-    </w:p>
-    <w:p>
-      <w:pPr>
-        <w:ind w:left="227"/>
-        <w:rPr>
-          <w:rFonts w:ascii="Century Gothic" w:hAnsi="Century Gothic"/>
-        </w:rPr>
-      </w:pPr>
-      <w:r>
-        <w:rPr>
-          <w:rFonts w:ascii="Century Gothic" w:hAnsi="Century Gothic"/>
-        </w:rPr>
-        <w:t xml:space="preserve">Arturo propuso crear el motor gráfico desde cero. Lo positivo es que tendremos control total sobre el proyecto y solo importaremos las </w:t>
-      </w:r>
-      <w:r>
-        <w:rPr>
-          <w:rFonts w:ascii="Century Gothic" w:hAnsi="Century Gothic"/>
-        </w:rPr>
-        <w:t>librerías</w:t>
-      </w:r>
-      <w:r>
-        <w:rPr>
-          <w:rFonts w:ascii="Century Gothic" w:hAnsi="Century Gothic"/>
-        </w:rPr>
-        <w:t xml:space="preserve"> externas estrictamente necesarias, aumentando el rendimiento. EL negativo es que</w:t>
-      </w:r>
-      <w:r>
-        <w:rPr>
-          <w:rFonts w:ascii="Century Gothic" w:hAnsi="Century Gothic"/>
-        </w:rPr>
-        <w:t xml:space="preserve"> se tiene que programar</w:t>
-      </w:r>
-      <w:r>
-        <w:rPr>
-          <w:rFonts w:ascii="Century Gothic" w:hAnsi="Century Gothic"/>
-        </w:rPr>
-        <w:t xml:space="preserve"> el motor entero.</w:t>
-      </w:r>
-    </w:p>
-    <w:p>
-      <w:pPr>
-        <w:ind w:left="227"/>
-        <w:rPr>
-          <w:rFonts w:ascii="Century Gothic" w:hAnsi="Century Gothic"/>
-        </w:rPr>
-      </w:pPr>
-      <w:r>
-        <w:rPr>
-          <w:rFonts w:ascii="Century Gothic" w:hAnsi="Century Gothic"/>
-        </w:rPr>
-        <w:t xml:space="preserve">Denis propuso un punto intermedio: un Framework en java. </w:t>
-      </w:r>
-      <w:r>
-        <w:rPr>
-          <w:rFonts w:ascii="Century Gothic" w:hAnsi="Century Gothic"/>
-        </w:rPr>
-        <w:t>Tenemos más control que en Unity, pero no tanto como el motor gráfico propio, el desarrollo también sería más ágil que éste.</w:t>
-      </w:r>
-    </w:p>
-    <w:p>
-      <w:pPr>
-        <w:ind w:left="227"/>
-        <w:rPr>
-          <w:rFonts w:ascii="Century Gothic" w:hAnsi="Century Gothic"/>
-        </w:rPr>
-      </w:pPr>
-      <w:r>
-        <w:rPr>
-          <w:rFonts w:ascii="Century Gothic" w:hAnsi="Century Gothic"/>
-        </w:rPr>
-        <w:t>Finalmente nos decidimos por el motor gráfico propio. Además de los positivos anteriormente mencionados,</w:t>
-      </w:r>
-      <w:r>
-        <w:rPr>
-          <w:rFonts w:ascii="Century Gothic" w:hAnsi="Century Gothic"/>
-        </w:rPr>
-        <w:t xml:space="preserve"> también lo decidimos por razones didácticas, ya que a todos nos gustaría ver de primera mano, el funcionamiento de un motor gráfico.</w:t>
-      </w:r>
-    </w:p>
-    <w:p>
-      <w:pPr>
-        <w:rPr>
-          <w:rFonts w:ascii="Century Gothic" w:hAnsi="Century Gothic"/>
-          <w:b/>
-          <w:color w:val="2F5496" w:themeColor="accent1" w:themeShade="BF"/>
-        </w:rPr>
-      </w:pPr>
-      <w:r>
-        <w:rPr>
-          <w:rFonts w:ascii="Century Gothic" w:hAnsi="Century Gothic"/>
-          <w:b/>
-          <w:color w:val="2F5496" w:themeColor="accent1" w:themeShade="BF"/>
-        </w:rPr>
-        <w:br w:type="page"/>
-      </w:r>
-    </w:p>
-    <w:p>
-      <w:pPr>
-        <w:rPr>
-          <w:rFonts w:ascii="Century Gothic" w:hAnsi="Century Gothic"/>
-          <w:b/>
-          <w:color w:val="2F5496" w:themeColor="accent1" w:themeShade="BF"/>
-        </w:rPr>
-      </w:pPr>
-      <w:r>
-        <w:rPr>
-          <w:rFonts w:ascii="Century Gothic" w:hAnsi="Century Gothic"/>
-          <w:b/>
-          <w:color w:val="2F5496" w:themeColor="accent1" w:themeShade="BF"/>
+          <w:color w:val="FF9900"/>
         </w:rPr>
         <w:lastRenderedPageBreak/>
         <w:t>3. Asignación de roles.</w:t>
@@ -350,7 +443,7 @@
     </w:p>
     <w:tbl>
       <w:tblPr>
-        <w:tblStyle w:val="Tablaconcuadrcula7concolores-nfasis1"/>
+        <w:tblStyle w:val="Tablaconcuadrcula7concolores-nfasis2"/>
         <w:tblW w:w="6998" w:type="dxa"/>
         <w:tblLook w:val="04A0" w:firstRow="1" w:lastRow="0" w:firstColumn="1" w:lastColumn="0" w:noHBand="0" w:noVBand="1"/>
       </w:tblPr>
@@ -1793,14 +1886,14 @@
         <w:rPr>
           <w:rFonts w:ascii="Century Gothic" w:hAnsi="Century Gothic"/>
           <w:b/>
-          <w:color w:val="2F5496" w:themeColor="accent1" w:themeShade="BF"/>
+          <w:color w:val="FF9900"/>
         </w:rPr>
       </w:pPr>
       <w:r>
         <w:rPr>
           <w:rFonts w:ascii="Century Gothic" w:hAnsi="Century Gothic"/>
           <w:b/>
-          <w:color w:val="2F5496" w:themeColor="accent1" w:themeShade="BF"/>
+          <w:color w:val="FF9900"/>
         </w:rPr>
         <w:t xml:space="preserve">4. Puntos para próxima </w:t>
       </w:r>
@@ -1808,15 +1901,25 @@
         <w:rPr>
           <w:rFonts w:ascii="Century Gothic" w:hAnsi="Century Gothic"/>
           <w:b/>
-          <w:color w:val="2F5496" w:themeColor="accent1" w:themeShade="BF"/>
-        </w:rPr>
-        <w:t>reunión</w:t>
-      </w:r>
+          <w:color w:val="FF9900"/>
+        </w:rPr>
+        <w:t>reuni</w:t>
+      </w:r>
+      <w:bookmarkStart w:id="0" w:name="_GoBack"/>
+      <w:bookmarkEnd w:id="0"/>
       <w:r>
         <w:rPr>
           <w:rFonts w:ascii="Century Gothic" w:hAnsi="Century Gothic"/>
           <w:b/>
-          <w:color w:val="2F5496" w:themeColor="accent1" w:themeShade="BF"/>
+          <w:color w:val="FF9900"/>
+        </w:rPr>
+        <w:t>ón</w:t>
+      </w:r>
+      <w:r>
+        <w:rPr>
+          <w:rFonts w:ascii="Century Gothic" w:hAnsi="Century Gothic"/>
+          <w:b/>
+          <w:color w:val="FF9900"/>
         </w:rPr>
         <w:t>.</w:t>
       </w:r>
@@ -1886,6 +1989,7 @@
     </w:p>
     <w:p>
       <w:pPr>
+        <w:jc w:val="right"/>
         <w:rPr>
           <w:rFonts w:ascii="Century Gothic" w:hAnsi="Century Gothic"/>
         </w:rPr>
@@ -1898,16 +2002,6 @@
           <w:rFonts w:ascii="Century Gothic" w:hAnsi="Century Gothic"/>
         </w:rPr>
       </w:pPr>
-    </w:p>
-    <w:p>
-      <w:pPr>
-        <w:jc w:val="right"/>
-        <w:rPr>
-          <w:rFonts w:ascii="Century Gothic" w:hAnsi="Century Gothic"/>
-        </w:rPr>
-      </w:pPr>
-      <w:bookmarkStart w:id="0" w:name="_GoBack"/>
-      <w:bookmarkEnd w:id="0"/>
       <w:r>
         <w:rPr>
           <w:rFonts w:ascii="Century Gothic" w:hAnsi="Century Gothic"/>
@@ -2939,6 +3033,145 @@
       </w:tcPr>
     </w:tblStylePr>
   </w:style>
+  <w:style w:type="table" w:styleId="Tablaconcuadrcula7concolores-nfasis2">
+    <w:name w:val="Grid Table 7 Colorful Accent 2"/>
+    <w:basedOn w:val="Tablanormal"/>
+    <w:uiPriority w:val="52"/>
+    <w:rsid w:val="008D781A"/>
+    <w:pPr>
+      <w:spacing w:after="0" w:line="240" w:lineRule="auto"/>
+    </w:pPr>
+    <w:rPr>
+      <w:color w:val="C45911" w:themeColor="accent2" w:themeShade="BF"/>
+    </w:rPr>
+    <w:tblPr>
+      <w:tblStyleRowBandSize w:val="1"/>
+      <w:tblStyleColBandSize w:val="1"/>
+      <w:tblBorders>
+        <w:top w:val="single" w:sz="4" w:space="0" w:color="F4B083" w:themeColor="accent2" w:themeTint="99"/>
+        <w:left w:val="single" w:sz="4" w:space="0" w:color="F4B083" w:themeColor="accent2" w:themeTint="99"/>
+        <w:bottom w:val="single" w:sz="4" w:space="0" w:color="F4B083" w:themeColor="accent2" w:themeTint="99"/>
+        <w:right w:val="single" w:sz="4" w:space="0" w:color="F4B083" w:themeColor="accent2" w:themeTint="99"/>
+        <w:insideH w:val="single" w:sz="4" w:space="0" w:color="F4B083" w:themeColor="accent2" w:themeTint="99"/>
+        <w:insideV w:val="single" w:sz="4" w:space="0" w:color="F4B083" w:themeColor="accent2" w:themeTint="99"/>
+      </w:tblBorders>
+    </w:tblPr>
+    <w:tblStylePr w:type="firstRow">
+      <w:rPr>
+        <w:b/>
+        <w:bCs/>
+      </w:rPr>
+      <w:tblPr/>
+      <w:tcPr>
+        <w:tcBorders>
+          <w:top w:val="nil"/>
+          <w:left w:val="nil"/>
+          <w:right w:val="nil"/>
+          <w:insideH w:val="nil"/>
+          <w:insideV w:val="nil"/>
+        </w:tcBorders>
+        <w:shd w:val="clear" w:color="auto" w:fill="FFFFFF" w:themeFill="background1"/>
+      </w:tcPr>
+    </w:tblStylePr>
+    <w:tblStylePr w:type="lastRow">
+      <w:rPr>
+        <w:b/>
+        <w:bCs/>
+      </w:rPr>
+      <w:tblPr/>
+      <w:tcPr>
+        <w:tcBorders>
+          <w:left w:val="nil"/>
+          <w:bottom w:val="nil"/>
+          <w:right w:val="nil"/>
+          <w:insideH w:val="nil"/>
+          <w:insideV w:val="nil"/>
+        </w:tcBorders>
+        <w:shd w:val="clear" w:color="auto" w:fill="FFFFFF" w:themeFill="background1"/>
+      </w:tcPr>
+    </w:tblStylePr>
+    <w:tblStylePr w:type="firstCol">
+      <w:pPr>
+        <w:jc w:val="right"/>
+      </w:pPr>
+      <w:rPr>
+        <w:i/>
+        <w:iCs/>
+      </w:rPr>
+      <w:tblPr/>
+      <w:tcPr>
+        <w:tcBorders>
+          <w:top w:val="nil"/>
+          <w:left w:val="nil"/>
+          <w:bottom w:val="nil"/>
+          <w:insideH w:val="nil"/>
+          <w:insideV w:val="nil"/>
+        </w:tcBorders>
+        <w:shd w:val="clear" w:color="auto" w:fill="FFFFFF" w:themeFill="background1"/>
+      </w:tcPr>
+    </w:tblStylePr>
+    <w:tblStylePr w:type="lastCol">
+      <w:rPr>
+        <w:i/>
+        <w:iCs/>
+      </w:rPr>
+      <w:tblPr/>
+      <w:tcPr>
+        <w:tcBorders>
+          <w:top w:val="nil"/>
+          <w:bottom w:val="nil"/>
+          <w:right w:val="nil"/>
+          <w:insideH w:val="nil"/>
+          <w:insideV w:val="nil"/>
+        </w:tcBorders>
+        <w:shd w:val="clear" w:color="auto" w:fill="FFFFFF" w:themeFill="background1"/>
+      </w:tcPr>
+    </w:tblStylePr>
+    <w:tblStylePr w:type="band1Vert">
+      <w:tblPr/>
+      <w:tcPr>
+        <w:shd w:val="clear" w:color="auto" w:fill="FBE4D5" w:themeFill="accent2" w:themeFillTint="33"/>
+      </w:tcPr>
+    </w:tblStylePr>
+    <w:tblStylePr w:type="band1Horz">
+      <w:tblPr/>
+      <w:tcPr>
+        <w:shd w:val="clear" w:color="auto" w:fill="FBE4D5" w:themeFill="accent2" w:themeFillTint="33"/>
+      </w:tcPr>
+    </w:tblStylePr>
+    <w:tblStylePr w:type="neCell">
+      <w:tblPr/>
+      <w:tcPr>
+        <w:tcBorders>
+          <w:bottom w:val="single" w:sz="4" w:space="0" w:color="F4B083" w:themeColor="accent2" w:themeTint="99"/>
+        </w:tcBorders>
+      </w:tcPr>
+    </w:tblStylePr>
+    <w:tblStylePr w:type="nwCell">
+      <w:tblPr/>
+      <w:tcPr>
+        <w:tcBorders>
+          <w:bottom w:val="single" w:sz="4" w:space="0" w:color="F4B083" w:themeColor="accent2" w:themeTint="99"/>
+        </w:tcBorders>
+      </w:tcPr>
+    </w:tblStylePr>
+    <w:tblStylePr w:type="seCell">
+      <w:tblPr/>
+      <w:tcPr>
+        <w:tcBorders>
+          <w:top w:val="single" w:sz="4" w:space="0" w:color="F4B083" w:themeColor="accent2" w:themeTint="99"/>
+        </w:tcBorders>
+      </w:tcPr>
+    </w:tblStylePr>
+    <w:tblStylePr w:type="swCell">
+      <w:tblPr/>
+      <w:tcPr>
+        <w:tcBorders>
+          <w:top w:val="single" w:sz="4" w:space="0" w:color="F4B083" w:themeColor="accent2" w:themeTint="99"/>
+        </w:tcBorders>
+      </w:tcPr>
+    </w:tblStylePr>
+  </w:style>
 </w:styles>
 </file>
 

</xml_diff>